<commit_message>
Generacion de logica de informe principal
</commit_message>
<xml_diff>
--- a/documentoanteproyecto.docx
+++ b/documentoanteproyecto.docx
@@ -52,7 +52,51 @@
           <w:szCs w:val="24"/>
         </w:rPr>
         <w:br/>
-        <w:t xml:space="preserve">version de prueba 002</w:t>
+        <w:t xml:space="preserve">entregable de prueba</w:t>
+      </w:r>
+    </w:p>
+    <w:p>
+      <w:pPr>
+        <w:widowControl w:val="on"/>
+        <w:pBdr/>
+        <w:spacing w:before="0" w:after="0" w:line="240" w:lineRule="auto"/>
+        <w:ind w:left="0" w:right="0"/>
+        <w:jc w:val="left"/>
+      </w:pPr>
+      <w:r>
+        <w:rPr>
+          <w:color w:val="000000"/>
+          <w:sz w:val="24"/>
+          <w:szCs w:val="24"/>
+        </w:rPr>
+        <w:t xml:space="preserve">1.2) Actividad 2</w:t>
+      </w:r>
+      <w:r>
+        <w:rPr>
+          <w:color w:val="000000"/>
+          <w:sz w:val="24"/>
+          <w:szCs w:val="24"/>
+        </w:rPr>
+        <w:br/>
+        <w:t xml:space="preserve">1.24) Entregable de actividad 2</w:t>
+      </w:r>
+    </w:p>
+    <w:p>
+      <w:pPr>
+        <w:widowControl w:val="on"/>
+        <w:pBdr/>
+        <w:spacing w:before="240" w:after="240" w:line="240" w:lineRule="auto"/>
+        <w:ind w:left="0" w:right="0"/>
+        <w:jc w:val="left"/>
+      </w:pPr>
+      <w:r>
+        <w:rPr>
+          <w:color w:val="000000"/>
+          <w:sz w:val="24"/>
+          <w:szCs w:val="24"/>
+        </w:rPr>
+        <w:br/>
+        <w:t xml:space="preserve">esto es lo que se necesita</w:t>
       </w:r>
     </w:p>
     <w:sectPr xmlns:w="http://schemas.openxmlformats.org/wordprocessingml/2006/main">
@@ -121,9 +165,9 @@
 
 <file path=word/numbering.xml><?xml version="1.0" encoding="utf-8"?>
 <w:numbering xmlns:ve="http://schemas.openxmlformats.org/markup-compatibility/2006" xmlns:o="urn:schemas-microsoft-com:office:office" xmlns:r="http://schemas.openxmlformats.org/officeDocument/2006/relationships" xmlns:m="http://schemas.openxmlformats.org/officeDocument/2006/math" xmlns:v="urn:schemas-microsoft-com:vml" xmlns:wp="http://schemas.openxmlformats.org/drawingml/2006/wordprocessingDrawing" xmlns:w10="urn:schemas-microsoft-com:office:word" xmlns:w="http://schemas.openxmlformats.org/wordprocessingml/2006/main" xmlns:wne="http://schemas.microsoft.com/office/word/2006/wordml">
-  <w:abstractNum w:abstractNumId="11647949">
+  <w:abstractNum w:abstractNumId="81666565">
     <w:multiLevelType w:val="hybridMultilevel"/>
-    <w:lvl w:ilvl="0" w:tplc="97599487">
+    <w:lvl w:ilvl="0" w:tplc="93460388">
       <w:start w:val="1"/>
       <w:numFmt w:val="decimal"/>
       <w:lvlText w:val="%1."/>
@@ -132,7 +176,7 @@
         <w:ind w:left="720" w:hanging="360"/>
       </w:pPr>
     </w:lvl>
-    <w:lvl w:ilvl="1" w:tplc="97599487" w:tentative="1">
+    <w:lvl w:ilvl="1" w:tplc="93460388" w:tentative="1">
       <w:start w:val="1"/>
       <w:numFmt w:val="lowerLetter"/>
       <w:lvlText w:val="%2."/>
@@ -141,7 +185,7 @@
         <w:ind w:left="1440" w:hanging="360"/>
       </w:pPr>
     </w:lvl>
-    <w:lvl w:ilvl="2" w:tplc="97599487" w:tentative="1">
+    <w:lvl w:ilvl="2" w:tplc="93460388" w:tentative="1">
       <w:start w:val="1"/>
       <w:numFmt w:val="lowerRoman"/>
       <w:lvlText w:val="%3."/>
@@ -150,7 +194,7 @@
         <w:ind w:left="2160" w:hanging="180"/>
       </w:pPr>
     </w:lvl>
-    <w:lvl w:ilvl="3" w:tplc="97599487" w:tentative="1">
+    <w:lvl w:ilvl="3" w:tplc="93460388" w:tentative="1">
       <w:start w:val="1"/>
       <w:numFmt w:val="decimal"/>
       <w:lvlText w:val="%4."/>
@@ -159,7 +203,7 @@
         <w:ind w:left="2880" w:hanging="360"/>
       </w:pPr>
     </w:lvl>
-    <w:lvl w:ilvl="4" w:tplc="97599487" w:tentative="1">
+    <w:lvl w:ilvl="4" w:tplc="93460388" w:tentative="1">
       <w:start w:val="1"/>
       <w:numFmt w:val="lowerLetter"/>
       <w:lvlText w:val="%5."/>
@@ -168,7 +212,7 @@
         <w:ind w:left="3600" w:hanging="360"/>
       </w:pPr>
     </w:lvl>
-    <w:lvl w:ilvl="5" w:tplc="97599487" w:tentative="1">
+    <w:lvl w:ilvl="5" w:tplc="93460388" w:tentative="1">
       <w:start w:val="1"/>
       <w:numFmt w:val="lowerRoman"/>
       <w:lvlText w:val="%6."/>
@@ -177,7 +221,7 @@
         <w:ind w:left="4320" w:hanging="180"/>
       </w:pPr>
     </w:lvl>
-    <w:lvl w:ilvl="6" w:tplc="97599487" w:tentative="1">
+    <w:lvl w:ilvl="6" w:tplc="93460388" w:tentative="1">
       <w:start w:val="1"/>
       <w:numFmt w:val="decimal"/>
       <w:lvlText w:val="%7."/>
@@ -186,7 +230,7 @@
         <w:ind w:left="5040" w:hanging="360"/>
       </w:pPr>
     </w:lvl>
-    <w:lvl w:ilvl="7" w:tplc="97599487" w:tentative="1">
+    <w:lvl w:ilvl="7" w:tplc="93460388" w:tentative="1">
       <w:start w:val="1"/>
       <w:numFmt w:val="lowerLetter"/>
       <w:lvlText w:val="%8."/>
@@ -195,7 +239,7 @@
         <w:ind w:left="5760" w:hanging="360"/>
       </w:pPr>
     </w:lvl>
-    <w:lvl w:ilvl="8" w:tplc="97599487" w:tentative="1">
+    <w:lvl w:ilvl="8" w:tplc="93460388" w:tentative="1">
       <w:start w:val="1"/>
       <w:numFmt w:val="lowerRoman"/>
       <w:lvlText w:val="%9."/>
@@ -205,9 +249,9 @@
       </w:pPr>
     </w:lvl>
   </w:abstractNum>
-  <w:abstractNum w:abstractNumId="11647948">
+  <w:abstractNum w:abstractNumId="81666564">
     <w:multiLevelType w:val="hybridMultilevel"/>
-    <w:lvl w:ilvl="0" w:tplc="99783020">
+    <w:lvl w:ilvl="0" w:tplc="63530883">
       <w:start w:val="1"/>
       <w:numFmt w:val="bullet"/>
       <w:lvlText w:val=""/>
@@ -1003,11 +1047,11 @@
   <w:num w:numId="7">
     <w:abstractNumId w:val="2"/>
   </w:num>
-  <w:num w:numId="11647948">
-    <w:abstractNumId w:val="11647948"/>
+  <w:num w:numId="81666564">
+    <w:abstractNumId w:val="81666564"/>
   </w:num>
-  <w:num w:numId="11647949">
-    <w:abstractNumId w:val="11647949"/>
+  <w:num w:numId="81666565">
+    <w:abstractNumId w:val="81666565"/>
   </w:num>
 </w:numbering>
 </file>

</xml_diff>